<commit_message>
Finalized document which contains the difficulty about programming.
</commit_message>
<xml_diff>
--- a/Schwierigkeiten beim Programmieren.docx
+++ b/Schwierigkeiten beim Programmieren.docx
@@ -16,13 +16,17 @@
         </w:numPr>
       </w:pPr>
       <w:r>
-        <w:t xml:space="preserve">Grundlegende </w:t>
-      </w:r>
-      <w:proofErr w:type="spellStart"/>
-      <w:r>
-        <w:t>Websocketimplementierung</w:t>
-      </w:r>
-      <w:proofErr w:type="spellEnd"/>
+        <w:t>Grundlegende Websocketimplementierung</w:t>
+      </w:r>
+      <w:r>
+        <w:t xml:space="preserve"> (Tutorial angeschaut und Beispiel nachprogrammiert </w:t>
+      </w:r>
+      <w:r>
+        <w:sym w:font="Wingdings" w:char="F0E0"/>
+      </w:r>
+      <w:r>
+        <w:t xml:space="preserve"> danach nach eigenen Vorstellungen und Wünschen umprogrammiert)</w:t>
+      </w:r>
     </w:p>
     <w:p>
       <w:pPr>
@@ -32,11 +36,9 @@
           <w:numId w:val="1"/>
         </w:numPr>
       </w:pPr>
-      <w:proofErr w:type="spellStart"/>
       <w:r>
         <w:t>Nachrichtenübetragung</w:t>
       </w:r>
-      <w:proofErr w:type="spellEnd"/>
     </w:p>
     <w:p>
       <w:pPr>
@@ -59,15 +61,7 @@
         </w:numPr>
       </w:pPr>
       <w:r>
-        <w:t xml:space="preserve">Wie müssen diese aussehen/aufgebaut sein (wie sieht das </w:t>
-      </w:r>
-      <w:proofErr w:type="spellStart"/>
-      <w:r>
-        <w:t>JSONObjekt</w:t>
-      </w:r>
-      <w:proofErr w:type="spellEnd"/>
-      <w:r>
-        <w:t xml:space="preserve"> aus?)?</w:t>
+        <w:t>Wie müssen diese aussehen/aufgebaut sein (wie sieht das JSONObjekt aus?)?</w:t>
       </w:r>
     </w:p>
     <w:p>
@@ -90,8 +84,74 @@
           <w:numId w:val="1"/>
         </w:numPr>
       </w:pPr>
+      <w:r>
+        <w:t>Weiterhin müssen entsprechende Nachrichten an alle Benutzer (Session) eine Nachricht bekommen, dass ein Objekt gezeichnet wurde.</w:t>
+      </w:r>
+    </w:p>
+    <w:p>
+      <w:pPr>
+        <w:pStyle w:val="Listenabsatz"/>
+        <w:numPr>
+          <w:ilvl w:val="1"/>
+          <w:numId w:val="1"/>
+        </w:numPr>
+      </w:pPr>
+      <w:r>
+        <w:t>Zudem müssen Nachrichten an alle gesendet werden, dass bspw. ein Objekt wieder gelöscht wurde.</w:t>
+      </w:r>
+    </w:p>
+    <w:p>
+      <w:pPr>
+        <w:pStyle w:val="Listenabsatz"/>
+        <w:numPr>
+          <w:ilvl w:val="2"/>
+          <w:numId w:val="1"/>
+        </w:numPr>
+      </w:pPr>
+      <w:r>
+        <w:t>Hierdurch kam die Frage, wie die Implementierung sinnvoll aussieht, damit nur möglichst wenig, aber effizienter Code produziert wird.</w:t>
+      </w:r>
+    </w:p>
+    <w:p>
+      <w:pPr>
+        <w:pStyle w:val="Listenabsatz"/>
+        <w:numPr>
+          <w:ilvl w:val="2"/>
+          <w:numId w:val="1"/>
+        </w:numPr>
+      </w:pPr>
+      <w:r>
+        <w:t>Um dies zu bewerkstelligen, werden einfach immer dieselben Methoden (möglichst vereinheitlicht) aufgerufen und die Buttons selbst rufen eine weitere Hilfs-Funktion auf, wodurch besagte Einheitsfunktion aufgerufen wird.</w:t>
+      </w:r>
+    </w:p>
+    <w:p>
+      <w:pPr>
+        <w:pStyle w:val="Listenabsatz"/>
+        <w:numPr>
+          <w:ilvl w:val="0"/>
+          <w:numId w:val="1"/>
+        </w:numPr>
+      </w:pPr>
+      <w:r>
+        <w:t>Zuletzt sind Schwierigkeiten aufgetreten bei der Speicherung bzw. dem Downloaden des entstandenen Bildes sowie der Historie.</w:t>
+      </w:r>
+    </w:p>
+    <w:p>
+      <w:pPr>
+        <w:pStyle w:val="Listenabsatz"/>
+        <w:numPr>
+          <w:ilvl w:val="1"/>
+          <w:numId w:val="1"/>
+        </w:numPr>
+      </w:pPr>
+      <w:r>
+        <w:t>Hierzu gab es einige Hilfen im Internet, welche auf beide Szenarien angewendet werden konnten</w:t>
+      </w:r>
       <w:bookmarkStart w:id="0" w:name="_GoBack"/>
       <w:bookmarkEnd w:id="0"/>
+      <w:r>
+        <w:t>.</w:t>
+      </w:r>
     </w:p>
     <w:sectPr>
       <w:pgSz w:w="11906" w:h="16838"/>
@@ -132,7 +192,7 @@
         <w:rFonts w:ascii="Courier New" w:hAnsi="Courier New" w:cs="Courier New" w:hint="default"/>
       </w:rPr>
     </w:lvl>
-    <w:lvl w:ilvl="2" w:tplc="04070005" w:tentative="1">
+    <w:lvl w:ilvl="2" w:tplc="04070005">
       <w:start w:val="1"/>
       <w:numFmt w:val="bullet"/>
       <w:lvlText w:val=""/>

</xml_diff>